<commit_message>
Actualización de ejercicios 1,2 y 4 práctica
</commit_message>
<xml_diff>
--- a/DER/Breve explicación de las tablas.docx
+++ b/DER/Breve explicación de las tablas.docx
@@ -105,65 +105,7 @@
     <w:p>
       <w:pPr>
         <w:pStyle w:val="Prrafodelista"/>
-        <w:numPr>
-          <w:ilvl w:val="1"/>
-          <w:numId w:val="1"/>
-        </w:numPr>
-        <w:jc w:val="both"/>
-        <w:rPr>
-          <w:rFonts w:ascii="Arial" w:hAnsi="Arial" w:cs="Arial"/>
-        </w:rPr>
-      </w:pPr>
-      <w:r>
-        <w:rPr>
-          <w:rFonts w:ascii="Arial" w:hAnsi="Arial" w:cs="Arial"/>
-        </w:rPr>
-        <w:t>El estado se puede calcular de forma automática cuando la fecha actual supere la fecha de finalización del curso (</w:t>
-      </w:r>
-      <w:proofErr w:type="spellStart"/>
-      <w:r>
-        <w:rPr>
-          <w:rFonts w:ascii="Arial" w:hAnsi="Arial" w:cs="Arial"/>
-        </w:rPr>
-        <w:t>Course</w:t>
-      </w:r>
-      <w:proofErr w:type="spellEnd"/>
-      <w:r>
-        <w:rPr>
-          <w:rFonts w:ascii="Arial" w:hAnsi="Arial" w:cs="Arial"/>
-        </w:rPr>
-        <w:t xml:space="preserve">-&gt; </w:t>
-      </w:r>
-      <w:proofErr w:type="spellStart"/>
-      <w:r>
-        <w:rPr>
-          <w:rFonts w:ascii="Arial" w:hAnsi="Arial" w:cs="Arial"/>
-        </w:rPr>
-        <w:t>end_date</w:t>
-      </w:r>
-      <w:proofErr w:type="spellEnd"/>
-      <w:r>
-        <w:rPr>
-          <w:rFonts w:ascii="Arial" w:hAnsi="Arial" w:cs="Arial"/>
-        </w:rPr>
-        <w:t xml:space="preserve">). ¿se podría omitir el campo y crear una tabla resumida a posteriori? </w:t>
-      </w:r>
-      <w:r>
-        <w:rPr>
-          <w:rFonts w:ascii="Arial" w:hAnsi="Arial" w:cs="Arial"/>
-          <w:highlight w:val="yellow"/>
-        </w:rPr>
-        <w:t>-DUDA-</w:t>
-      </w:r>
-      <w:r>
-        <w:rPr>
-          <w:rFonts w:ascii="Arial" w:hAnsi="Arial" w:cs="Arial"/>
-        </w:rPr>
-        <w:t>)</w:t>
-      </w:r>
-    </w:p>
-    <w:p>
-      <w:pPr>
+        <w:ind w:left="1440"/>
         <w:jc w:val="both"/>
         <w:rPr>
           <w:rFonts w:ascii="Arial" w:hAnsi="Arial" w:cs="Arial"/>
@@ -257,34 +199,7 @@
         <w:rPr>
           <w:rFonts w:ascii="Arial" w:hAnsi="Arial" w:cs="Arial"/>
         </w:rPr>
-        <w:t xml:space="preserve"> aparecen las compras que han sido realizadas en la plataforma. (Inicialmente, planteé la tabla </w:t>
-      </w:r>
-      <w:proofErr w:type="spellStart"/>
-      <w:r>
-        <w:rPr>
-          <w:rFonts w:ascii="Arial" w:hAnsi="Arial" w:cs="Arial"/>
-        </w:rPr>
-        <w:t>Transactions</w:t>
-      </w:r>
-      <w:proofErr w:type="spellEnd"/>
-      <w:r>
-        <w:rPr>
-          <w:rFonts w:ascii="Arial" w:hAnsi="Arial" w:cs="Arial"/>
-        </w:rPr>
-        <w:t xml:space="preserve"> para contemplar posibles devoluciones, pagos a profesores, cobros, etc. pero lo descarté porque se me estaba complicando mucho </w:t>
-      </w:r>
-      <w:r>
-        <w:rPr>
-          <w:rFonts w:ascii="Arial" w:hAnsi="Arial" w:cs="Arial"/>
-          <w:highlight w:val="yellow"/>
-        </w:rPr>
-        <w:t>-DUDA-</w:t>
-      </w:r>
-      <w:r>
-        <w:rPr>
-          <w:rFonts w:ascii="Arial" w:hAnsi="Arial" w:cs="Arial"/>
-        </w:rPr>
-        <w:t>).</w:t>
+        <w:t xml:space="preserve"> aparecen las compras que han sido realizadas en la plataforma.</w:t>
       </w:r>
     </w:p>
     <w:p>
@@ -388,20 +303,7 @@
         <w:rPr>
           <w:rFonts w:ascii="Arial" w:hAnsi="Arial" w:cs="Arial"/>
         </w:rPr>
-        <w:t xml:space="preserve">, hacer un array de todos los contenidos. ¿Alguna idea de cómo plantearlo mejor? </w:t>
-      </w:r>
-      <w:r>
-        <w:rPr>
-          <w:rFonts w:ascii="Arial" w:hAnsi="Arial" w:cs="Arial"/>
-          <w:highlight w:val="yellow"/>
-        </w:rPr>
-        <w:t>-DUDA-</w:t>
-      </w:r>
-      <w:r>
-        <w:rPr>
-          <w:rFonts w:ascii="Arial" w:hAnsi="Arial" w:cs="Arial"/>
-        </w:rPr>
-        <w:t>).</w:t>
+        <w:t xml:space="preserve">, hacer un array de todos los contenidos. </w:t>
       </w:r>
     </w:p>
     <w:p>

</xml_diff>